<commit_message>
add SpecifyRelated/Allborder; add Contours; add preparation Conclusion
</commit_message>
<xml_diff>
--- a/project/res/1.docx
+++ b/project/res/1.docx
@@ -155,7 +155,7 @@
                 <w:i/>
                 <w:lang w:val="en-US"/>
               </w:rPr>
-              <w:t>образованием земельного участка путем раздела с сохранением в изменённых границах земельного участка с кадастровым номером 36:11:3300001:37, расположенного по адресу: Воронежская область, р-н Каменский, х Молчаново, ул Прохладная, ШРП №1</w:t>
+              <w:t>с образованием земельного участка из земель, находящихся в государственной или муниципальной собственности, расположенного по адресу: Тверская область, Старицкий район, Берновское сельское поселение, автомобильная дорога "Берново-Воропуни"  и исправлением ошибки в местоположении границ земельного участка с кадастровым номером 69:32:0070101:401, расположенного: местоположение установлено относительно ориентира, расположенного в границах участка. Почтовый адрес ориентира: Тверская обл, р-н Старицкий, с/п Берновское, д Берново, пл Мира, д 9</w:t>
             </w:r>
           </w:p>
         </w:tc>
@@ -291,7 +291,7 @@
                 <w:i/>
                 <w:lang w:val="en-US"/>
               </w:rPr>
-              <w:t>Департамент имущественных и земельных отношений Воронежской области 3666057069 1023601570904</w:t>
+              <w:t>Государственное казенное учреждение Тверской области «Дирекция территориального дорожного фонда Тверской области» 6905009018 1026900546925</w:t>
             </w:r>
           </w:p>
         </w:tc>
@@ -424,7 +424,7 @@
                 <w:i/>
                 <w:u w:val="single"/>
               </w:rPr>
-              <w:t>Котлярова Анна Юрьевна</w:t>
+              <w:t>Наумова Ольга Александровна</w:t>
             </w:r>
           </w:p>
         </w:tc>
@@ -461,7 +461,7 @@
                 <w:i/>
                 <w:u w:val="single"/>
               </w:rPr>
-              <w:t>36-13-509</w:t>
+              <w:t>36-11-185</w:t>
             </w:r>
           </w:p>
         </w:tc>
@@ -532,7 +532,7 @@
                 <w:u w:val="single"/>
                 <w:lang w:val="en-US"/>
               </w:rPr>
-              <w:t>89066704868</w:t>
+              <w:t>8-951-540-72-04, 8(473)255-53-72</w:t>
             </w:r>
           </w:p>
         </w:tc>
@@ -572,7 +572,7 @@
                 <w:i/>
                 <w:u w:val="single"/>
               </w:rPr>
-              <w:t>kotl-anna@yandex.ru ООО "Землемер" Воронеж Фриджрха энгельса</w:t>
+              <w:t>naumovao.2011@mail.ru ООО НПП «Компьютерные технологии» 394000, г.Воронеж, ул.Ф.Энгельса, д.5</w:t>
             </w:r>
           </w:p>
         </w:tc>
@@ -606,7 +606,7 @@
                 <w:i/>
                 <w:u w:val="single"/>
               </w:rPr>
-              <w:t>2017-08-17</w:t>
+              <w:t>2018-04-17</w:t>
             </w:r>
           </w:p>
         </w:tc>

</xml_diff>

<commit_message>
fix: parser and or start for  iterator
</commit_message>
<xml_diff>
--- a/project/res/1.docx
+++ b/project/res/1.docx
@@ -155,7 +155,7 @@
                 <w:i/>
                 <w:lang w:val="en-US"/>
               </w:rPr>
-              <w:t>с образованием земельного участка из земель, находящихся в государственной или муниципальной собственности, расположенного по адресу: Тверская область, Старицкий район, Берновское сельское поселение, автомобильная дорога "Берново-Воропуни"  и исправлением ошибки в местоположении границ земельного участка с кадастровым номером 69:32:0070101:401, расположенного: местоположение установлено относительно ориентира, расположенного в границах участка. Почтовый адрес ориентира: Тверская обл, р-н Старицкий, с/п Берновское, д Берново, пл Мира, д 9</w:t>
+              <w:t>образованием земельного участка из земель, находящихся в государственной или муниципальной собственности расположенного по адресу:Тверская область, Торжокский район, Большесвятцовское с/п, автодорога "Митино - Житково"</w:t>
             </w:r>
           </w:p>
         </w:tc>
@@ -606,7 +606,7 @@
                 <w:i/>
                 <w:u w:val="single"/>
               </w:rPr>
-              <w:t>2018-04-17</w:t>
+              <w:t>2018-03-14</w:t>
             </w:r>
           </w:p>
         </w:tc>

</xml_diff>